<commit_message>
fill the srs template
</commit_message>
<xml_diff>
--- a/docs/release-1/SRSTemplate.docx
+++ b/docs/release-1/SRSTemplate.docx
@@ -142,11 +142,6 @@
             </w:r>
             <w:r>
               <w:br w:type="page"/>
-            </w:r>
-            <w:r>
-              <w:rPr>
-                <w:rFonts w:hint="eastAsia"/>
-              </w:rPr>
               <w:t>REVISION HISTORY</w:t>
             </w:r>
           </w:p>
@@ -195,7 +190,6 @@
             </w:pPr>
             <w:r>
               <w:rPr>
-                <w:rFonts w:hint="eastAsia"/>
                 <w:b/>
                 <w:bCs/>
                 <w:color w:val="FFFFFF"/>
@@ -220,7 +214,6 @@
             </w:pPr>
             <w:r>
               <w:rPr>
-                <w:rFonts w:hint="eastAsia"/>
                 <w:b/>
                 <w:bCs/>
                 <w:color w:val="FFFFFF"/>
@@ -245,7 +238,6 @@
             </w:pPr>
             <w:r>
               <w:rPr>
-                <w:rFonts w:hint="eastAsia"/>
                 <w:b/>
                 <w:bCs/>
                 <w:color w:val="FFFFFF"/>
@@ -626,7 +618,7 @@
           <w:tab w:val="right" w:leader="dot" w:pos="9911"/>
         </w:tabs>
         <w:rPr>
-          <w:rFonts w:asciiTheme="minorHAnsi" w:eastAsiaTheme="minorEastAsia" w:hAnsiTheme="minorHAnsi" w:cstheme="minorBidi"/>
+          <w:rFonts w:eastAsiaTheme="minorEastAsia"/>
           <w:b w:val="0"/>
           <w:bCs w:val="0"/>
           <w:caps w:val="0"/>
@@ -657,7 +649,7 @@
         </w:r>
         <w:r>
           <w:rPr>
-            <w:rFonts w:asciiTheme="minorHAnsi" w:eastAsiaTheme="minorEastAsia" w:hAnsiTheme="minorHAnsi" w:cstheme="minorBidi"/>
+            <w:rFonts w:eastAsiaTheme="minorEastAsia"/>
             <w:b w:val="0"/>
             <w:bCs w:val="0"/>
             <w:caps w:val="0"/>
@@ -735,7 +727,7 @@
           <w:tab w:val="right" w:leader="dot" w:pos="9911"/>
         </w:tabs>
         <w:rPr>
-          <w:rFonts w:asciiTheme="minorHAnsi" w:eastAsiaTheme="minorEastAsia" w:hAnsiTheme="minorHAnsi" w:cstheme="minorBidi"/>
+          <w:rFonts w:eastAsiaTheme="minorEastAsia"/>
           <w:smallCaps w:val="0"/>
           <w:noProof/>
           <w:kern w:val="2"/>
@@ -755,7 +747,7 @@
         </w:r>
         <w:r>
           <w:rPr>
-            <w:rFonts w:asciiTheme="minorHAnsi" w:eastAsiaTheme="minorEastAsia" w:hAnsiTheme="minorHAnsi" w:cstheme="minorBidi"/>
+            <w:rFonts w:eastAsiaTheme="minorEastAsia"/>
             <w:smallCaps w:val="0"/>
             <w:noProof/>
             <w:kern w:val="2"/>
@@ -831,7 +823,7 @@
           <w:tab w:val="right" w:leader="dot" w:pos="9911"/>
         </w:tabs>
         <w:rPr>
-          <w:rFonts w:asciiTheme="minorHAnsi" w:eastAsiaTheme="minorEastAsia" w:hAnsiTheme="minorHAnsi" w:cstheme="minorBidi"/>
+          <w:rFonts w:eastAsiaTheme="minorEastAsia"/>
           <w:smallCaps w:val="0"/>
           <w:noProof/>
           <w:kern w:val="2"/>
@@ -851,7 +843,7 @@
         </w:r>
         <w:r>
           <w:rPr>
-            <w:rFonts w:asciiTheme="minorHAnsi" w:eastAsiaTheme="minorEastAsia" w:hAnsiTheme="minorHAnsi" w:cstheme="minorBidi"/>
+            <w:rFonts w:eastAsiaTheme="minorEastAsia"/>
             <w:smallCaps w:val="0"/>
             <w:noProof/>
             <w:kern w:val="2"/>
@@ -927,7 +919,7 @@
           <w:tab w:val="right" w:leader="dot" w:pos="9911"/>
         </w:tabs>
         <w:rPr>
-          <w:rFonts w:asciiTheme="minorHAnsi" w:eastAsiaTheme="minorEastAsia" w:hAnsiTheme="minorHAnsi" w:cstheme="minorBidi"/>
+          <w:rFonts w:eastAsiaTheme="minorEastAsia"/>
           <w:smallCaps w:val="0"/>
           <w:noProof/>
           <w:kern w:val="2"/>
@@ -947,7 +939,7 @@
         </w:r>
         <w:r>
           <w:rPr>
-            <w:rFonts w:asciiTheme="minorHAnsi" w:eastAsiaTheme="minorEastAsia" w:hAnsiTheme="minorHAnsi" w:cstheme="minorBidi"/>
+            <w:rFonts w:eastAsiaTheme="minorEastAsia"/>
             <w:smallCaps w:val="0"/>
             <w:noProof/>
             <w:kern w:val="2"/>
@@ -1023,7 +1015,7 @@
           <w:tab w:val="right" w:leader="dot" w:pos="9911"/>
         </w:tabs>
         <w:rPr>
-          <w:rFonts w:asciiTheme="minorHAnsi" w:eastAsiaTheme="minorEastAsia" w:hAnsiTheme="minorHAnsi" w:cstheme="minorBidi"/>
+          <w:rFonts w:eastAsiaTheme="minorEastAsia"/>
           <w:smallCaps w:val="0"/>
           <w:noProof/>
           <w:kern w:val="2"/>
@@ -1043,7 +1035,7 @@
         </w:r>
         <w:r>
           <w:rPr>
-            <w:rFonts w:asciiTheme="minorHAnsi" w:eastAsiaTheme="minorEastAsia" w:hAnsiTheme="minorHAnsi" w:cstheme="minorBidi"/>
+            <w:rFonts w:eastAsiaTheme="minorEastAsia"/>
             <w:smallCaps w:val="0"/>
             <w:noProof/>
             <w:kern w:val="2"/>
@@ -1119,7 +1111,7 @@
           <w:tab w:val="right" w:leader="dot" w:pos="9911"/>
         </w:tabs>
         <w:rPr>
-          <w:rFonts w:asciiTheme="minorHAnsi" w:eastAsiaTheme="minorEastAsia" w:hAnsiTheme="minorHAnsi" w:cstheme="minorBidi"/>
+          <w:rFonts w:eastAsiaTheme="minorEastAsia"/>
           <w:smallCaps w:val="0"/>
           <w:noProof/>
           <w:kern w:val="2"/>
@@ -1139,7 +1131,7 @@
         </w:r>
         <w:r>
           <w:rPr>
-            <w:rFonts w:asciiTheme="minorHAnsi" w:eastAsiaTheme="minorEastAsia" w:hAnsiTheme="minorHAnsi" w:cstheme="minorBidi"/>
+            <w:rFonts w:eastAsiaTheme="minorEastAsia"/>
             <w:smallCaps w:val="0"/>
             <w:noProof/>
             <w:kern w:val="2"/>
@@ -1215,7 +1207,7 @@
           <w:tab w:val="right" w:leader="dot" w:pos="9911"/>
         </w:tabs>
         <w:rPr>
-          <w:rFonts w:asciiTheme="minorHAnsi" w:eastAsiaTheme="minorEastAsia" w:hAnsiTheme="minorHAnsi" w:cstheme="minorBidi"/>
+          <w:rFonts w:eastAsiaTheme="minorEastAsia"/>
           <w:smallCaps w:val="0"/>
           <w:noProof/>
           <w:kern w:val="2"/>
@@ -1235,7 +1227,7 @@
         </w:r>
         <w:r>
           <w:rPr>
-            <w:rFonts w:asciiTheme="minorHAnsi" w:eastAsiaTheme="minorEastAsia" w:hAnsiTheme="minorHAnsi" w:cstheme="minorBidi"/>
+            <w:rFonts w:eastAsiaTheme="minorEastAsia"/>
             <w:smallCaps w:val="0"/>
             <w:noProof/>
             <w:kern w:val="2"/>
@@ -1311,7 +1303,7 @@
           <w:tab w:val="right" w:leader="dot" w:pos="9911"/>
         </w:tabs>
         <w:rPr>
-          <w:rFonts w:asciiTheme="minorHAnsi" w:eastAsiaTheme="minorEastAsia" w:hAnsiTheme="minorHAnsi" w:cstheme="minorBidi"/>
+          <w:rFonts w:eastAsiaTheme="minorEastAsia"/>
           <w:b w:val="0"/>
           <w:bCs w:val="0"/>
           <w:caps w:val="0"/>
@@ -1333,7 +1325,7 @@
         </w:r>
         <w:r>
           <w:rPr>
-            <w:rFonts w:asciiTheme="minorHAnsi" w:eastAsiaTheme="minorEastAsia" w:hAnsiTheme="minorHAnsi" w:cstheme="minorBidi"/>
+            <w:rFonts w:eastAsiaTheme="minorEastAsia"/>
             <w:b w:val="0"/>
             <w:bCs w:val="0"/>
             <w:caps w:val="0"/>
@@ -1410,7 +1402,7 @@
           <w:tab w:val="right" w:leader="dot" w:pos="9911"/>
         </w:tabs>
         <w:rPr>
-          <w:rFonts w:asciiTheme="minorHAnsi" w:eastAsiaTheme="minorEastAsia" w:hAnsiTheme="minorHAnsi" w:cstheme="minorBidi"/>
+          <w:rFonts w:eastAsiaTheme="minorEastAsia"/>
           <w:smallCaps w:val="0"/>
           <w:noProof/>
           <w:kern w:val="2"/>
@@ -1486,7 +1478,7 @@
           <w:tab w:val="right" w:leader="dot" w:pos="9911"/>
         </w:tabs>
         <w:rPr>
-          <w:rFonts w:asciiTheme="minorHAnsi" w:eastAsiaTheme="minorEastAsia" w:hAnsiTheme="minorHAnsi" w:cstheme="minorBidi"/>
+          <w:rFonts w:eastAsiaTheme="minorEastAsia"/>
           <w:smallCaps w:val="0"/>
           <w:noProof/>
           <w:kern w:val="2"/>
@@ -1506,7 +1498,7 @@
         </w:r>
         <w:r>
           <w:rPr>
-            <w:rFonts w:asciiTheme="minorHAnsi" w:eastAsiaTheme="minorEastAsia" w:hAnsiTheme="minorHAnsi" w:cstheme="minorBidi"/>
+            <w:rFonts w:eastAsiaTheme="minorEastAsia"/>
             <w:smallCaps w:val="0"/>
             <w:noProof/>
             <w:kern w:val="2"/>
@@ -1582,7 +1574,7 @@
           <w:tab w:val="right" w:leader="dot" w:pos="9911"/>
         </w:tabs>
         <w:rPr>
-          <w:rFonts w:asciiTheme="minorHAnsi" w:eastAsiaTheme="minorEastAsia" w:hAnsiTheme="minorHAnsi" w:cstheme="minorBidi"/>
+          <w:rFonts w:eastAsiaTheme="minorEastAsia"/>
           <w:smallCaps w:val="0"/>
           <w:noProof/>
           <w:kern w:val="2"/>
@@ -1603,7 +1595,7 @@
         </w:r>
         <w:r>
           <w:rPr>
-            <w:rFonts w:asciiTheme="minorHAnsi" w:eastAsiaTheme="minorEastAsia" w:hAnsiTheme="minorHAnsi" w:cstheme="minorBidi"/>
+            <w:rFonts w:eastAsiaTheme="minorEastAsia"/>
             <w:smallCaps w:val="0"/>
             <w:noProof/>
             <w:kern w:val="2"/>
@@ -1679,7 +1671,7 @@
           <w:tab w:val="right" w:leader="dot" w:pos="9911"/>
         </w:tabs>
         <w:rPr>
-          <w:rFonts w:asciiTheme="minorHAnsi" w:eastAsiaTheme="minorEastAsia" w:hAnsiTheme="minorHAnsi" w:cstheme="minorBidi"/>
+          <w:rFonts w:eastAsiaTheme="minorEastAsia"/>
           <w:b w:val="0"/>
           <w:bCs w:val="0"/>
           <w:caps w:val="0"/>
@@ -1701,7 +1693,7 @@
         </w:r>
         <w:r>
           <w:rPr>
-            <w:rFonts w:asciiTheme="minorHAnsi" w:eastAsiaTheme="minorEastAsia" w:hAnsiTheme="minorHAnsi" w:cstheme="minorBidi"/>
+            <w:rFonts w:eastAsiaTheme="minorEastAsia"/>
             <w:b w:val="0"/>
             <w:bCs w:val="0"/>
             <w:caps w:val="0"/>
@@ -1779,7 +1771,7 @@
           <w:tab w:val="right" w:leader="dot" w:pos="9911"/>
         </w:tabs>
         <w:rPr>
-          <w:rFonts w:asciiTheme="minorHAnsi" w:eastAsiaTheme="minorEastAsia" w:hAnsiTheme="minorHAnsi" w:cstheme="minorBidi"/>
+          <w:rFonts w:eastAsiaTheme="minorEastAsia"/>
           <w:smallCaps w:val="0"/>
           <w:noProof/>
           <w:kern w:val="2"/>
@@ -1800,7 +1792,7 @@
         </w:r>
         <w:r>
           <w:rPr>
-            <w:rFonts w:asciiTheme="minorHAnsi" w:eastAsiaTheme="minorEastAsia" w:hAnsiTheme="minorHAnsi" w:cstheme="minorBidi"/>
+            <w:rFonts w:eastAsiaTheme="minorEastAsia"/>
             <w:smallCaps w:val="0"/>
             <w:noProof/>
             <w:kern w:val="2"/>
@@ -1876,7 +1868,7 @@
           <w:tab w:val="right" w:leader="dot" w:pos="9911"/>
         </w:tabs>
         <w:rPr>
-          <w:rFonts w:asciiTheme="minorHAnsi" w:eastAsiaTheme="minorEastAsia" w:hAnsiTheme="minorHAnsi" w:cstheme="minorBidi"/>
+          <w:rFonts w:eastAsiaTheme="minorEastAsia"/>
           <w:smallCaps w:val="0"/>
           <w:noProof/>
           <w:kern w:val="2"/>
@@ -1896,7 +1888,7 @@
         </w:r>
         <w:r>
           <w:rPr>
-            <w:rFonts w:asciiTheme="minorHAnsi" w:eastAsiaTheme="minorEastAsia" w:hAnsiTheme="minorHAnsi" w:cstheme="minorBidi"/>
+            <w:rFonts w:eastAsiaTheme="minorEastAsia"/>
             <w:smallCaps w:val="0"/>
             <w:noProof/>
             <w:kern w:val="2"/>
@@ -1972,7 +1964,7 @@
           <w:tab w:val="right" w:leader="dot" w:pos="9911"/>
         </w:tabs>
         <w:rPr>
-          <w:rFonts w:asciiTheme="minorHAnsi" w:eastAsiaTheme="minorEastAsia" w:hAnsiTheme="minorHAnsi" w:cstheme="minorBidi"/>
+          <w:rFonts w:eastAsiaTheme="minorEastAsia"/>
           <w:smallCaps w:val="0"/>
           <w:noProof/>
           <w:kern w:val="2"/>
@@ -1992,7 +1984,7 @@
         </w:r>
         <w:r>
           <w:rPr>
-            <w:rFonts w:asciiTheme="minorHAnsi" w:eastAsiaTheme="minorEastAsia" w:hAnsiTheme="minorHAnsi" w:cstheme="minorBidi"/>
+            <w:rFonts w:eastAsiaTheme="minorEastAsia"/>
             <w:smallCaps w:val="0"/>
             <w:noProof/>
             <w:kern w:val="2"/>
@@ -2068,7 +2060,7 @@
           <w:tab w:val="right" w:leader="dot" w:pos="9911"/>
         </w:tabs>
         <w:rPr>
-          <w:rFonts w:asciiTheme="minorHAnsi" w:eastAsiaTheme="minorEastAsia" w:hAnsiTheme="minorHAnsi" w:cstheme="minorBidi"/>
+          <w:rFonts w:eastAsiaTheme="minorEastAsia"/>
           <w:smallCaps w:val="0"/>
           <w:noProof/>
           <w:kern w:val="2"/>
@@ -2088,7 +2080,7 @@
         </w:r>
         <w:r>
           <w:rPr>
-            <w:rFonts w:asciiTheme="minorHAnsi" w:eastAsiaTheme="minorEastAsia" w:hAnsiTheme="minorHAnsi" w:cstheme="minorBidi"/>
+            <w:rFonts w:eastAsiaTheme="minorEastAsia"/>
             <w:smallCaps w:val="0"/>
             <w:noProof/>
             <w:kern w:val="2"/>
@@ -2164,7 +2156,7 @@
           <w:tab w:val="right" w:leader="dot" w:pos="9911"/>
         </w:tabs>
         <w:rPr>
-          <w:rFonts w:asciiTheme="minorHAnsi" w:eastAsiaTheme="minorEastAsia" w:hAnsiTheme="minorHAnsi" w:cstheme="minorBidi"/>
+          <w:rFonts w:eastAsiaTheme="minorEastAsia"/>
           <w:smallCaps w:val="0"/>
           <w:noProof/>
           <w:kern w:val="2"/>
@@ -2184,7 +2176,7 @@
         </w:r>
         <w:r>
           <w:rPr>
-            <w:rFonts w:asciiTheme="minorHAnsi" w:eastAsiaTheme="minorEastAsia" w:hAnsiTheme="minorHAnsi" w:cstheme="minorBidi"/>
+            <w:rFonts w:eastAsiaTheme="minorEastAsia"/>
             <w:smallCaps w:val="0"/>
             <w:noProof/>
             <w:kern w:val="2"/>
@@ -2260,7 +2252,7 @@
           <w:tab w:val="right" w:leader="dot" w:pos="9911"/>
         </w:tabs>
         <w:rPr>
-          <w:rFonts w:asciiTheme="minorHAnsi" w:eastAsiaTheme="minorEastAsia" w:hAnsiTheme="minorHAnsi" w:cstheme="minorBidi"/>
+          <w:rFonts w:eastAsiaTheme="minorEastAsia"/>
           <w:smallCaps w:val="0"/>
           <w:noProof/>
           <w:kern w:val="2"/>
@@ -2280,7 +2272,7 @@
         </w:r>
         <w:r>
           <w:rPr>
-            <w:rFonts w:asciiTheme="minorHAnsi" w:eastAsiaTheme="minorEastAsia" w:hAnsiTheme="minorHAnsi" w:cstheme="minorBidi"/>
+            <w:rFonts w:eastAsiaTheme="minorEastAsia"/>
             <w:smallCaps w:val="0"/>
             <w:noProof/>
             <w:kern w:val="2"/>
@@ -2356,7 +2348,7 @@
           <w:tab w:val="right" w:leader="dot" w:pos="9911"/>
         </w:tabs>
         <w:rPr>
-          <w:rFonts w:asciiTheme="minorHAnsi" w:eastAsiaTheme="minorEastAsia" w:hAnsiTheme="minorHAnsi" w:cstheme="minorBidi"/>
+          <w:rFonts w:eastAsiaTheme="minorEastAsia"/>
           <w:smallCaps w:val="0"/>
           <w:noProof/>
           <w:kern w:val="2"/>
@@ -2377,7 +2369,7 @@
         </w:r>
         <w:r>
           <w:rPr>
-            <w:rFonts w:asciiTheme="minorHAnsi" w:eastAsiaTheme="minorEastAsia" w:hAnsiTheme="minorHAnsi" w:cstheme="minorBidi"/>
+            <w:rFonts w:eastAsiaTheme="minorEastAsia"/>
             <w:smallCaps w:val="0"/>
             <w:noProof/>
             <w:kern w:val="2"/>
@@ -2453,7 +2445,7 @@
           <w:tab w:val="right" w:leader="dot" w:pos="9911"/>
         </w:tabs>
         <w:rPr>
-          <w:rFonts w:asciiTheme="minorHAnsi" w:eastAsiaTheme="minorEastAsia" w:hAnsiTheme="minorHAnsi" w:cstheme="minorBidi"/>
+          <w:rFonts w:eastAsiaTheme="minorEastAsia"/>
           <w:b w:val="0"/>
           <w:bCs w:val="0"/>
           <w:caps w:val="0"/>
@@ -2475,7 +2467,7 @@
         </w:r>
         <w:r>
           <w:rPr>
-            <w:rFonts w:asciiTheme="minorHAnsi" w:eastAsiaTheme="minorEastAsia" w:hAnsiTheme="minorHAnsi" w:cstheme="minorBidi"/>
+            <w:rFonts w:eastAsiaTheme="minorEastAsia"/>
             <w:b w:val="0"/>
             <w:bCs w:val="0"/>
             <w:caps w:val="0"/>
@@ -2553,7 +2545,7 @@
           <w:tab w:val="right" w:leader="dot" w:pos="9911"/>
         </w:tabs>
         <w:rPr>
-          <w:rFonts w:asciiTheme="minorHAnsi" w:eastAsiaTheme="minorEastAsia" w:hAnsiTheme="minorHAnsi" w:cstheme="minorBidi"/>
+          <w:rFonts w:eastAsiaTheme="minorEastAsia"/>
           <w:smallCaps w:val="0"/>
           <w:noProof/>
           <w:kern w:val="2"/>
@@ -2573,7 +2565,7 @@
         </w:r>
         <w:r>
           <w:rPr>
-            <w:rFonts w:asciiTheme="minorHAnsi" w:eastAsiaTheme="minorEastAsia" w:hAnsiTheme="minorHAnsi" w:cstheme="minorBidi"/>
+            <w:rFonts w:eastAsiaTheme="minorEastAsia"/>
             <w:smallCaps w:val="0"/>
             <w:noProof/>
             <w:kern w:val="2"/>
@@ -2649,7 +2641,7 @@
           <w:tab w:val="right" w:leader="dot" w:pos="9911"/>
         </w:tabs>
         <w:rPr>
-          <w:rFonts w:asciiTheme="minorHAnsi" w:eastAsiaTheme="minorEastAsia" w:hAnsiTheme="minorHAnsi" w:cstheme="minorBidi"/>
+          <w:rFonts w:eastAsiaTheme="minorEastAsia"/>
           <w:smallCaps w:val="0"/>
           <w:noProof/>
           <w:kern w:val="2"/>
@@ -2670,7 +2662,7 @@
         </w:r>
         <w:r>
           <w:rPr>
-            <w:rFonts w:asciiTheme="minorHAnsi" w:eastAsiaTheme="minorEastAsia" w:hAnsiTheme="minorHAnsi" w:cstheme="minorBidi"/>
+            <w:rFonts w:eastAsiaTheme="minorEastAsia"/>
             <w:smallCaps w:val="0"/>
             <w:noProof/>
             <w:kern w:val="2"/>
@@ -2757,11 +2749,17 @@
         <w:suppressAutoHyphens w:val="0"/>
         <w:spacing w:line="360" w:lineRule="atLeast"/>
         <w:ind w:left="720" w:hanging="720"/>
+        <w:rPr>
+          <w:rFonts w:ascii="Times New Roman" w:hAnsi="Times New Roman" w:cs="Times New Roman"/>
+        </w:rPr>
       </w:pPr>
       <w:bookmarkStart w:id="0" w:name="_Toc208787546"/>
       <w:bookmarkStart w:id="1" w:name="_Toc535737602"/>
       <w:bookmarkStart w:id="2" w:name="_Toc38196291"/>
       <w:r>
+        <w:rPr>
+          <w:rFonts w:ascii="Times New Roman" w:hAnsi="Times New Roman" w:cs="Times New Roman"/>
+        </w:rPr>
         <w:lastRenderedPageBreak/>
         <w:t>SW System Overview</w:t>
       </w:r>
@@ -2777,12 +2775,15 @@
         <w:suppressAutoHyphens w:val="0"/>
         <w:spacing w:line="360" w:lineRule="atLeast"/>
         <w:ind w:left="300" w:hanging="300"/>
+        <w:rPr>
+          <w:rFonts w:ascii="Times New Roman" w:hAnsi="Times New Roman" w:cs="Times New Roman"/>
+        </w:rPr>
       </w:pPr>
       <w:bookmarkStart w:id="3" w:name="_Toc122187883"/>
       <w:bookmarkStart w:id="4" w:name="_Toc208787547"/>
       <w:r>
         <w:rPr>
-          <w:rFonts w:hint="eastAsia"/>
+          <w:rFonts w:ascii="Times New Roman" w:hAnsi="Times New Roman" w:cs="Times New Roman"/>
         </w:rPr>
         <w:t>Purpose</w:t>
       </w:r>
@@ -2796,14 +2797,12 @@
       <w:pPr>
         <w:jc w:val="left"/>
         <w:rPr>
-          <w:rFonts w:ascii="Trebuchet MS" w:hAnsi="Trebuchet MS" w:cs="Batang"/>
           <w:color w:val="000000" w:themeColor="text1"/>
           <w:lang w:val="ru-RU"/>
         </w:rPr>
       </w:pPr>
       <w:r>
         <w:rPr>
-          <w:rFonts w:ascii="Trebuchet MS" w:hAnsi="Trebuchet MS" w:cs="Batang"/>
           <w:color w:val="000000" w:themeColor="text1"/>
         </w:rPr>
         <w:t>The purpose of the system is to create and enable the billing systems of a photo studio. The intended users are photo studios who need a system to manage orders and billing. It is being developed to reduce paperwork and reduce the time taken for administrative overhaul</w:t>
@@ -2812,7 +2811,6 @@
     <w:p>
       <w:pPr>
         <w:rPr>
-          <w:rFonts w:ascii="Trebuchet MS" w:hAnsi="Trebuchet MS" w:cs="Batang"/>
           <w:i/>
           <w:iCs/>
           <w:color w:val="008000"/>
@@ -2830,11 +2828,14 @@
         <w:suppressAutoHyphens w:val="0"/>
         <w:spacing w:line="360" w:lineRule="atLeast"/>
         <w:ind w:left="300" w:hanging="300"/>
+        <w:rPr>
+          <w:rFonts w:ascii="Times New Roman" w:hAnsi="Times New Roman" w:cs="Times New Roman"/>
+        </w:rPr>
       </w:pPr>
       <w:bookmarkStart w:id="7" w:name="_Toc208787548"/>
       <w:r>
         <w:rPr>
-          <w:rFonts w:hint="eastAsia"/>
+          <w:rFonts w:ascii="Times New Roman" w:hAnsi="Times New Roman" w:cs="Times New Roman"/>
         </w:rPr>
         <w:t>Scope</w:t>
       </w:r>
@@ -2845,31 +2846,15 @@
     <w:p>
       <w:pPr>
         <w:rPr>
-          <w:rFonts w:ascii="Trebuchet MS" w:hAnsi="Trebuchet MS" w:cs="Batang"/>
           <w:color w:val="000000" w:themeColor="text1"/>
         </w:rPr>
       </w:pPr>
       <w:bookmarkStart w:id="8" w:name="_Toc122187885"/>
       <w:r>
         <w:rPr>
-          <w:rFonts w:ascii="Trebuchet MS" w:hAnsi="Trebuchet MS" w:cs="Batang"/>
           <w:color w:val="000000" w:themeColor="text1"/>
         </w:rPr>
-        <w:t xml:space="preserve">The system includes order management for photo printing and film developing, client information recording, automated pricing with express surcharges, consumable material tracking, and daily report generation for revenue and resource usage. The system excludes online customer portals, inventory procurement management, and complex scheduling features beyond basic order processing. Key benefits include </w:t>
-      </w:r>
-      <w:r>
-        <w:rPr>
-          <w:rFonts w:ascii="Trebuchet MS" w:hAnsi="Trebuchet MS" w:cs="Batang"/>
-          <w:color w:val="000000" w:themeColor="text1"/>
-        </w:rPr>
-        <w:t>a simple workflow</w:t>
-      </w:r>
-      <w:r>
-        <w:rPr>
-          <w:rFonts w:ascii="Trebuchet MS" w:hAnsi="Trebuchet MS" w:cs="Batang"/>
-          <w:color w:val="000000" w:themeColor="text1"/>
-        </w:rPr>
-        <w:t xml:space="preserve"> between staff roles, accurate pricing calculations, elimination of paper-based processes, and automated reporting that reduces administrative overhead while improving operational transparency.</w:t>
+        <w:t>The system includes order management for photo printing and film developing, client information recording, automated pricing with express surcharges, consumable material tracking, and daily report generation for revenue and resource usage. The system excludes online customer portals, inventory procurement management, and complex scheduling features beyond basic order processing. Key benefits include a simple workflow between staff roles, accurate pricing calculations, elimination of paper-based processes, and automated reporting that reduces administrative overhead while improving operational transparency.</w:t>
       </w:r>
     </w:p>
     <w:p>
@@ -2882,65 +2867,31 @@
         <w:suppressAutoHyphens w:val="0"/>
         <w:spacing w:line="360" w:lineRule="atLeast"/>
         <w:ind w:left="720" w:hanging="720"/>
+        <w:rPr>
+          <w:rFonts w:ascii="Times New Roman" w:hAnsi="Times New Roman" w:cs="Times New Roman"/>
+        </w:rPr>
       </w:pPr>
       <w:bookmarkStart w:id="9" w:name="_Toc208787549"/>
       <w:r>
         <w:rPr>
-          <w:rFonts w:hint="eastAsia"/>
+          <w:rFonts w:ascii="Times New Roman" w:hAnsi="Times New Roman" w:cs="Times New Roman"/>
         </w:rPr>
         <w:t>Use-Case Diagram</w:t>
       </w:r>
       <w:bookmarkEnd w:id="8"/>
       <w:bookmarkEnd w:id="9"/>
     </w:p>
-    <w:tbl>
-      <w:tblPr>
-        <w:tblW w:w="10008" w:type="dxa"/>
-        <w:tblLook w:val="01E0" w:firstRow="1" w:lastRow="1" w:firstColumn="1" w:lastColumn="1" w:noHBand="0" w:noVBand="0"/>
-      </w:tblPr>
-      <w:tblGrid>
-        <w:gridCol w:w="10008"/>
-      </w:tblGrid>
-      <w:tr>
-        <w:tc>
-          <w:tcPr>
-            <w:tcW w:w="10008" w:type="dxa"/>
-            <w:vAlign w:val="center"/>
-          </w:tcPr>
-          <w:p>
-            <w:pPr>
-              <w:rPr>
-                <w:rFonts w:ascii="Trebuchet MS" w:hAnsi="Trebuchet MS" w:cs="Batang"/>
-                <w:i/>
-                <w:iCs/>
-                <w:color w:val="008000"/>
-              </w:rPr>
-            </w:pPr>
-            <w:r>
-              <w:rPr>
-                <w:rFonts w:ascii="Trebuchet MS" w:hAnsi="Trebuchet MS" w:cs="Batang"/>
-                <w:i/>
-                <w:iCs/>
-                <w:color w:val="008000"/>
-              </w:rPr>
-              <w:t>Provide a high-level UML use-case diagram showing main actors and their interactions with the system.</w:t>
-            </w:r>
-          </w:p>
-          <w:p>
-            <w:pPr>
-              <w:jc w:val="left"/>
-              <w:rPr>
-                <w:rFonts w:ascii="Verdana" w:hAnsi="Verdana"/>
-                <w:noProof/>
-                <w:sz w:val="16"/>
-                <w:szCs w:val="16"/>
-                <w:lang w:eastAsia="uk-UA"/>
-              </w:rPr>
-            </w:pPr>
-          </w:p>
-        </w:tc>
-      </w:tr>
-    </w:tbl>
+    <w:p>
+      <w:pPr>
+        <w:pStyle w:val="BodyText"/>
+      </w:pPr>
+      <w:r>
+        <w:t xml:space="preserve">Provided in the </w:t>
+      </w:r>
+      <w:r>
+        <w:t>repo.</w:t>
+      </w:r>
+    </w:p>
     <w:p>
       <w:pPr>
         <w:pStyle w:val="Heading2"/>
@@ -2951,12 +2902,15 @@
         <w:suppressAutoHyphens w:val="0"/>
         <w:spacing w:line="360" w:lineRule="atLeast"/>
         <w:ind w:left="720" w:hanging="720"/>
+        <w:rPr>
+          <w:rFonts w:ascii="Times New Roman" w:hAnsi="Times New Roman" w:cs="Times New Roman"/>
+        </w:rPr>
       </w:pPr>
       <w:bookmarkStart w:id="10" w:name="_Toc122187886"/>
       <w:bookmarkStart w:id="11" w:name="_Toc208787550"/>
       <w:r>
         <w:rPr>
-          <w:rFonts w:hint="eastAsia"/>
+          <w:rFonts w:ascii="Times New Roman" w:hAnsi="Times New Roman" w:cs="Times New Roman"/>
         </w:rPr>
         <w:t>General Constraints</w:t>
       </w:r>
@@ -2966,72 +2920,18 @@
     <w:p>
       <w:pPr>
         <w:rPr>
-          <w:rFonts w:ascii="Trebuchet MS" w:hAnsi="Trebuchet MS" w:cs="Batang"/>
-          <w:i/>
-          <w:iCs/>
-          <w:color w:val="008000"/>
+          <w:color w:val="000000" w:themeColor="text1"/>
         </w:rPr>
       </w:pPr>
       <w:bookmarkStart w:id="12" w:name="_Toc122187887"/>
       <w:r>
         <w:rPr>
-          <w:rFonts w:ascii="Trebuchet MS" w:hAnsi="Trebuchet MS" w:cs="Batang"/>
-          <w:i/>
-          <w:iCs/>
-          <w:color w:val="008000"/>
-        </w:rPr>
-        <w:t>List technical and business constraints such as programming language, operating system, performance limitations, and standards</w:t>
-      </w:r>
-    </w:p>
-    <w:p>
-      <w:pPr>
-        <w:rPr>
-          <w:rFonts w:ascii="Trebuchet MS" w:hAnsi="Trebuchet MS" w:cs="Batang"/>
           <w:color w:val="000000" w:themeColor="text1"/>
         </w:rPr>
-      </w:pPr>
-      <w:r>
-        <w:rPr>
-          <w:rFonts w:ascii="Trebuchet MS" w:hAnsi="Trebuchet MS" w:cs="Batang"/>
-          <w:color w:val="000000" w:themeColor="text1"/>
-        </w:rPr>
-        <w:t xml:space="preserve">The system is intended to be functional on both Windows and Ubuntu machines that are up to date and running hardware issued in the last 10 years. To </w:t>
-      </w:r>
-      <w:proofErr w:type="gramStart"/>
-      <w:r>
-        <w:rPr>
-          <w:rFonts w:ascii="Trebuchet MS" w:hAnsi="Trebuchet MS" w:cs="Batang"/>
-          <w:color w:val="000000" w:themeColor="text1"/>
-        </w:rPr>
-        <w:t>fulfill said</w:t>
-      </w:r>
-      <w:proofErr w:type="gramEnd"/>
-      <w:r>
-        <w:rPr>
-          <w:rFonts w:ascii="Trebuchet MS" w:hAnsi="Trebuchet MS" w:cs="Batang"/>
-          <w:color w:val="000000" w:themeColor="text1"/>
-        </w:rPr>
-        <w:t xml:space="preserve"> requirements, the program will be written in C++ 23 that can be run </w:t>
-      </w:r>
-      <w:proofErr w:type="gramStart"/>
-      <w:r>
-        <w:rPr>
-          <w:rFonts w:ascii="Trebuchet MS" w:hAnsi="Trebuchet MS" w:cs="Batang"/>
-          <w:color w:val="000000" w:themeColor="text1"/>
-        </w:rPr>
-        <w:t>in</w:t>
-      </w:r>
-      <w:proofErr w:type="gramEnd"/>
-      <w:r>
-        <w:rPr>
-          <w:rFonts w:ascii="Trebuchet MS" w:hAnsi="Trebuchet MS" w:cs="Batang"/>
-          <w:color w:val="000000" w:themeColor="text1"/>
-        </w:rPr>
-        <w:t xml:space="preserve"> most machines. </w:t>
+        <w:t xml:space="preserve">The system is intended to be functional on both Windows and Ubuntu machines that are up to date and running hardware issued in the last 10 years. To fulfill said requirements, the program will be written in C++ 23 that can be run in most machines. </w:t>
       </w:r>
       <w:r>
         <w:rPr>
-          <w:rFonts w:ascii="Trebuchet MS" w:hAnsi="Trebuchet MS" w:cs="Batang"/>
           <w:color w:val="000000" w:themeColor="text1"/>
         </w:rPr>
         <w:t>Program will be CLI only.</w:t>
@@ -3047,11 +2947,14 @@
         <w:suppressAutoHyphens w:val="0"/>
         <w:spacing w:line="360" w:lineRule="atLeast"/>
         <w:ind w:left="720" w:hanging="720"/>
+        <w:rPr>
+          <w:rFonts w:ascii="Times New Roman" w:hAnsi="Times New Roman" w:cs="Times New Roman"/>
+        </w:rPr>
       </w:pPr>
       <w:bookmarkStart w:id="13" w:name="_Toc208787551"/>
       <w:r>
         <w:rPr>
-          <w:rFonts w:hint="eastAsia"/>
+          <w:rFonts w:ascii="Times New Roman" w:hAnsi="Times New Roman" w:cs="Times New Roman"/>
         </w:rPr>
         <w:t>Assumptions and Dependencies</w:t>
       </w:r>
@@ -3061,34 +2964,13 @@
     <w:p>
       <w:pPr>
         <w:rPr>
-          <w:rFonts w:ascii="Trebuchet MS" w:hAnsi="Trebuchet MS" w:cs="Batang"/>
-          <w:i/>
-          <w:iCs/>
-          <w:color w:val="008000"/>
+          <w:color w:val="000000" w:themeColor="text1"/>
         </w:rPr>
       </w:pPr>
       <w:bookmarkStart w:id="14" w:name="_Toc122187888"/>
       <w:r>
         <w:rPr>
-          <w:rFonts w:ascii="Trebuchet MS" w:hAnsi="Trebuchet MS" w:cs="Batang"/>
-          <w:i/>
-          <w:iCs/>
-          <w:color w:val="008000"/>
-        </w:rPr>
-        <w:t>State assumptions (e.g., availability of internet, supported devices) and dependencies (e.g., external APIs, hardware).</w:t>
-      </w:r>
-    </w:p>
-    <w:p>
-      <w:pPr>
-        <w:rPr>
-          <w:rFonts w:ascii="Trebuchet MS" w:hAnsi="Trebuchet MS" w:cs="Batang"/>
-          <w:color w:val="008000"/>
-        </w:rPr>
-      </w:pPr>
-      <w:r>
-        <w:rPr>
-          <w:rFonts w:ascii="Trebuchet MS" w:hAnsi="Trebuchet MS" w:cs="Batang"/>
-          <w:color w:val="008000"/>
+          <w:color w:val="000000" w:themeColor="text1"/>
         </w:rPr>
         <w:t>The shop has a stable source of internet, electricity and a computer fulfilling the constraints,</w:t>
       </w:r>
@@ -3096,7 +2978,6 @@
     <w:p>
       <w:pPr>
         <w:rPr>
-          <w:rFonts w:ascii="Trebuchet MS" w:hAnsi="Trebuchet MS" w:cs="Batang"/>
           <w:i/>
           <w:iCs/>
           <w:color w:val="008000"/>
@@ -3113,11 +2994,14 @@
         <w:suppressAutoHyphens w:val="0"/>
         <w:spacing w:line="360" w:lineRule="atLeast"/>
         <w:ind w:left="720" w:hanging="720"/>
+        <w:rPr>
+          <w:rFonts w:ascii="Times New Roman" w:hAnsi="Times New Roman" w:cs="Times New Roman"/>
+        </w:rPr>
       </w:pPr>
       <w:bookmarkStart w:id="15" w:name="_Toc208787552"/>
       <w:r>
         <w:rPr>
-          <w:rFonts w:hint="eastAsia"/>
+          <w:rFonts w:ascii="Times New Roman" w:hAnsi="Times New Roman" w:cs="Times New Roman"/>
         </w:rPr>
         <w:t>Acronyms and Abbreviations</w:t>
       </w:r>
@@ -3127,7 +3011,6 @@
     <w:p>
       <w:pPr>
         <w:rPr>
-          <w:rFonts w:ascii="Trebuchet MS" w:hAnsi="Trebuchet MS" w:cs="Batang"/>
           <w:i/>
           <w:iCs/>
           <w:color w:val="008000"/>
@@ -3135,7 +3018,6 @@
       </w:pPr>
       <w:r>
         <w:rPr>
-          <w:rFonts w:ascii="Trebuchet MS" w:hAnsi="Trebuchet MS" w:cs="Batang"/>
           <w:i/>
           <w:iCs/>
           <w:color w:val="008000"/>
@@ -3178,7 +3060,6 @@
             </w:pPr>
             <w:r>
               <w:rPr>
-                <w:rFonts w:hint="eastAsia"/>
                 <w:b/>
                 <w:bCs/>
                 <w:color w:val="FFFFFF"/>
@@ -3203,7 +3084,6 @@
             </w:pPr>
             <w:r>
               <w:rPr>
-                <w:rFonts w:hint="eastAsia"/>
                 <w:b/>
                 <w:bCs/>
                 <w:color w:val="FFFFFF"/>
@@ -3470,6 +3350,9 @@
         <w:suppressAutoHyphens w:val="0"/>
         <w:spacing w:line="360" w:lineRule="atLeast"/>
         <w:ind w:left="720" w:hanging="720"/>
+        <w:rPr>
+          <w:rFonts w:ascii="Times New Roman" w:hAnsi="Times New Roman" w:cs="Times New Roman"/>
+        </w:rPr>
       </w:pPr>
       <w:bookmarkStart w:id="16" w:name="_Toc122187890"/>
       <w:bookmarkStart w:id="17" w:name="_Toc208787553"/>
@@ -3478,14 +3361,14 @@
       <w:bookmarkEnd w:id="2"/>
       <w:r>
         <w:rPr>
-          <w:rFonts w:hint="eastAsia"/>
+          <w:rFonts w:ascii="Times New Roman" w:hAnsi="Times New Roman" w:cs="Times New Roman"/>
         </w:rPr>
         <w:lastRenderedPageBreak/>
         <w:t>SW</w:t>
       </w:r>
       <w:r>
         <w:rPr>
-          <w:rFonts w:hint="eastAsia"/>
+          <w:rFonts w:ascii="Times New Roman" w:hAnsi="Times New Roman" w:cs="Times New Roman"/>
         </w:rPr>
         <w:t xml:space="preserve"> Functional Requirements</w:t>
       </w:r>
@@ -3500,15 +3383,21 @@
           <w:numId w:val="0"/>
         </w:numPr>
         <w:ind w:left="576" w:hanging="576"/>
+        <w:rPr>
+          <w:rFonts w:ascii="Times New Roman" w:hAnsi="Times New Roman" w:cs="Times New Roman"/>
+        </w:rPr>
       </w:pPr>
       <w:bookmarkStart w:id="20" w:name="_Toc208787554"/>
       <w:r>
+        <w:rPr>
+          <w:rFonts w:ascii="Times New Roman" w:hAnsi="Times New Roman" w:cs="Times New Roman"/>
+        </w:rPr>
         <w:t>2.1 Features / Functions to be Implemented</w:t>
       </w:r>
       <w:bookmarkEnd w:id="20"/>
       <w:r>
         <w:rPr>
-          <w:rFonts w:ascii="Trebuchet MS" w:hAnsi="Trebuchet MS" w:cs="Batang"/>
+          <w:rFonts w:ascii="Times New Roman" w:hAnsi="Times New Roman" w:cs="Times New Roman"/>
           <w:color w:val="008000"/>
         </w:rPr>
         <w:t xml:space="preserve"> </w:t>
@@ -3519,7 +3408,7 @@
         <w:pStyle w:val="BodyText"/>
       </w:pPr>
       <w:r>
-        <w:t>User Story 1: As a client, I want to place an order for photo printing or film developing so that I can get my photos processed by the studio.</w:t>
+        <w:t>User Story 1: As a client, I want to place an order for photo printing or film developing so that I can get my photos processed by the studio. The system should provide me with an order receipt showing my details and expected completion time.</w:t>
       </w:r>
     </w:p>
     <w:p>
@@ -3527,7 +3416,7 @@
         <w:pStyle w:val="BodyText"/>
       </w:pPr>
       <w:r>
-        <w:t>User Story 2: As a receptionist, I want to record client details and completion times so that orders are properly tracked and scheduled.</w:t>
+        <w:t>User Story 2: As a receptionist, I want to record client details and completion times so that orders are properly tracked and scheduled. The system should generate both a client copy and a photographer copy of each order.</w:t>
       </w:r>
     </w:p>
     <w:p>
@@ -3535,7 +3424,7 @@
         <w:pStyle w:val="BodyText"/>
       </w:pPr>
       <w:r>
-        <w:t>User Story 3: As a receptionist, I want to calculate pricing with express surcharges so that clients pay the correct amount for urgent orders.</w:t>
+        <w:t>User Story 3: As a receptionist, I want to calculate pricing with express surcharges so that clients pay the correct amount for urgent orders. Express orders should automatically apply a 25% surcharge to the base price.</w:t>
       </w:r>
     </w:p>
     <w:p>
@@ -3543,7 +3432,7 @@
         <w:pStyle w:val="BodyText"/>
       </w:pPr>
       <w:r>
-        <w:t>User Story 4: As a photographer, I want to receive order details and mark materials used so that I can process work efficiently and track consumables.</w:t>
+        <w:t>User Story 4: As a photographer, I want to receive order details and mark materials used so that I can process work efficiently and track consumables. The system should allow me to input quantities of paper, developer, and other materials consumed for each order.</w:t>
       </w:r>
     </w:p>
     <w:p>
@@ -3551,7 +3440,7 @@
         <w:pStyle w:val="BodyText"/>
       </w:pPr>
       <w:r>
-        <w:t>User Story 5: As an administrator, I want to generate daily reports on completed orders and material usage so that I can monitor studio performance and inventory.</w:t>
+        <w:t>User Story 5: As an administrator, I want to generate daily reports on completed orders and material usage so that I can monitor studio performance and inventory. Reports should include total revenue, number of orders completed, and a breakdown of materials consumed.</w:t>
       </w:r>
     </w:p>
     <w:p>
@@ -3559,7 +3448,7 @@
         <w:pStyle w:val="BodyText"/>
       </w:pPr>
       <w:r>
-        <w:t>User Story 6: As a receptionist, I want to process payments and mark orders complete so that clients receive their finished photos and the transaction is finalized.</w:t>
+        <w:t>User Story 6: As a receptionist, I want to process payments and mark orders complete so that clients receive their finished photos and the transaction is finalized. Payment should only be accepted when the photographer has marked the order as ready for pickup.</w:t>
       </w:r>
     </w:p>
     <w:p>
@@ -3602,13 +3491,8 @@
           <w:numId w:val="33"/>
         </w:numPr>
       </w:pPr>
-      <w:proofErr w:type="gramStart"/>
       <w:r>
-        <w:t>A for</w:t>
-      </w:r>
-      <w:proofErr w:type="gramEnd"/>
-      <w:r>
-        <w:t xml:space="preserve"> the photographer</w:t>
+        <w:t>A for the photographer</w:t>
       </w:r>
     </w:p>
     <w:p>
@@ -3656,16 +3540,8 @@
         </w:numPr>
       </w:pPr>
       <w:r>
-        <w:t xml:space="preserve">A way for the administrator to view the </w:t>
+        <w:t>A way for the administrator to view the used materials.</w:t>
       </w:r>
-      <w:proofErr w:type="gramStart"/>
-      <w:r>
-        <w:t>used materials</w:t>
-      </w:r>
-      <w:proofErr w:type="gramEnd"/>
-      <w:r>
-        <w:t>.</w:t>
-      </w:r>
     </w:p>
     <w:p>
       <w:pPr>
@@ -3680,6 +3556,9 @@
     <w:p>
       <w:pPr>
         <w:pStyle w:val="Heading2"/>
+        <w:rPr>
+          <w:rFonts w:ascii="Times New Roman" w:hAnsi="Times New Roman" w:cs="Times New Roman"/>
+        </w:rPr>
       </w:pPr>
       <w:bookmarkStart w:id="21" w:name="_Install"/>
       <w:bookmarkStart w:id="22" w:name="_Installation"/>
@@ -3687,6 +3566,9 @@
       <w:bookmarkEnd w:id="21"/>
       <w:bookmarkEnd w:id="22"/>
       <w:r>
+        <w:rPr>
+          <w:rFonts w:ascii="Times New Roman" w:hAnsi="Times New Roman" w:cs="Times New Roman"/>
+        </w:rPr>
         <w:t>Acceptance Criteria</w:t>
       </w:r>
       <w:bookmarkEnd w:id="23"/>
@@ -3694,10 +3576,7 @@
     <w:p>
       <w:pPr>
         <w:rPr>
-          <w:rFonts w:ascii="Trebuchet MS" w:hAnsi="Trebuchet MS" w:cs="Batang"/>
-          <w:i/>
-          <w:iCs/>
-          <w:color w:val="008000"/>
+          <w:color w:val="000000" w:themeColor="text1"/>
         </w:rPr>
       </w:pPr>
       <w:bookmarkStart w:id="24" w:name="_Add_device"/>
@@ -3706,10 +3585,7 @@
       <w:bookmarkEnd w:id="24"/>
       <w:r>
         <w:rPr>
-          <w:rFonts w:ascii="Trebuchet MS" w:hAnsi="Trebuchet MS" w:cs="Batang"/>
-          <w:i/>
-          <w:iCs/>
-          <w:color w:val="008000"/>
+          <w:color w:val="000000" w:themeColor="text1"/>
         </w:rPr>
         <w:t>Define how each requirement will be validated: test cases, acceptance tests, or quality metrics.</w:t>
       </w:r>
@@ -3717,17 +3593,22 @@
     <w:p>
       <w:pPr>
         <w:rPr>
-          <w:rFonts w:ascii="Trebuchet MS" w:hAnsi="Trebuchet MS" w:cs="Batang"/>
           <w:color w:val="000000" w:themeColor="text1"/>
         </w:rPr>
       </w:pPr>
       <w:r>
         <w:rPr>
-          <w:rFonts w:ascii="Trebuchet MS" w:hAnsi="Trebuchet MS" w:cs="Batang"/>
           <w:color w:val="000000" w:themeColor="text1"/>
         </w:rPr>
-        <w:t>Requirements will be validated with test cases.</w:t>
+        <w:t>Requirements will be validated with test cases:</w:t>
       </w:r>
+    </w:p>
+    <w:p>
+      <w:pPr>
+        <w:rPr>
+          <w:color w:val="000000" w:themeColor="text1"/>
+        </w:rPr>
+      </w:pPr>
     </w:p>
     <w:p>
       <w:pPr>
@@ -3737,77 +3618,308 @@
           <w:numId w:val="33"/>
         </w:numPr>
         <w:rPr>
-          <w:rFonts w:ascii="Trebuchet MS" w:hAnsi="Trebuchet MS" w:cs="Batang"/>
           <w:color w:val="000000" w:themeColor="text1"/>
         </w:rPr>
       </w:pPr>
       <w:r>
         <w:rPr>
-          <w:rFonts w:ascii="Trebuchet MS" w:hAnsi="Trebuchet MS" w:cs="Batang"/>
           <w:color w:val="000000" w:themeColor="text1"/>
         </w:rPr>
-        <w:t>A test to verify the validity of the forms.</w:t>
+        <w:t>A test to verify the validity of order forms (client name, contact info, order type, completion time)</w:t>
+      </w:r>
+      <w:r>
+        <w:rPr>
+          <w:color w:val="000000" w:themeColor="text1"/>
+        </w:rPr>
+        <w:t>,</w:t>
       </w:r>
     </w:p>
     <w:p>
       <w:pPr>
         <w:pStyle w:val="ListParagraph"/>
         <w:numPr>
-          <w:ilvl w:val="1"/>
+          <w:ilvl w:val="0"/>
           <w:numId w:val="33"/>
         </w:numPr>
         <w:rPr>
-          <w:rFonts w:ascii="Trebuchet MS" w:hAnsi="Trebuchet MS" w:cs="Batang"/>
           <w:color w:val="000000" w:themeColor="text1"/>
         </w:rPr>
       </w:pPr>
+      <w:r>
+        <w:rPr>
+          <w:color w:val="000000" w:themeColor="text1"/>
+        </w:rPr>
+        <w:t>A test to confirm express orders automatically apply 25% surcharge to base pricing</w:t>
+      </w:r>
+      <w:r>
+        <w:rPr>
+          <w:color w:val="000000" w:themeColor="text1"/>
+        </w:rPr>
+        <w:t>,</w:t>
+      </w:r>
+    </w:p>
+    <w:p>
+      <w:pPr>
+        <w:pStyle w:val="ListParagraph"/>
+        <w:numPr>
+          <w:ilvl w:val="0"/>
+          <w:numId w:val="33"/>
+        </w:numPr>
+        <w:rPr>
+          <w:color w:val="000000" w:themeColor="text1"/>
+        </w:rPr>
+      </w:pPr>
+      <w:r>
+        <w:rPr>
+          <w:color w:val="000000" w:themeColor="text1"/>
+        </w:rPr>
+        <w:t>A test to ensure standard orders use base pricing without surcharges</w:t>
+      </w:r>
+      <w:r>
+        <w:rPr>
+          <w:color w:val="000000" w:themeColor="text1"/>
+        </w:rPr>
+        <w:t>,</w:t>
+      </w:r>
+    </w:p>
+    <w:p>
+      <w:pPr>
+        <w:pStyle w:val="ListParagraph"/>
+        <w:numPr>
+          <w:ilvl w:val="0"/>
+          <w:numId w:val="33"/>
+        </w:numPr>
+        <w:rPr>
+          <w:color w:val="000000" w:themeColor="text1"/>
+        </w:rPr>
+      </w:pPr>
+      <w:r>
+        <w:rPr>
+          <w:color w:val="000000" w:themeColor="text1"/>
+        </w:rPr>
+        <w:t>A test to verify photographer can record material consumption (paper, developer quantities)</w:t>
+      </w:r>
+      <w:r>
+        <w:rPr>
+          <w:color w:val="000000" w:themeColor="text1"/>
+        </w:rPr>
+        <w:t>,</w:t>
+      </w:r>
+    </w:p>
+    <w:p>
+      <w:pPr>
+        <w:pStyle w:val="ListParagraph"/>
+        <w:numPr>
+          <w:ilvl w:val="0"/>
+          <w:numId w:val="33"/>
+        </w:numPr>
+        <w:rPr>
+          <w:color w:val="000000" w:themeColor="text1"/>
+        </w:rPr>
+      </w:pPr>
+      <w:r>
+        <w:rPr>
+          <w:color w:val="000000" w:themeColor="text1"/>
+        </w:rPr>
+        <w:t>A test to validate daily reports generate correct totals for revenue and completed orders</w:t>
+      </w:r>
+      <w:r>
+        <w:rPr>
+          <w:color w:val="000000" w:themeColor="text1"/>
+        </w:rPr>
+        <w:t>,</w:t>
+      </w:r>
+    </w:p>
+    <w:p>
+      <w:pPr>
+        <w:pStyle w:val="ListParagraph"/>
+        <w:numPr>
+          <w:ilvl w:val="0"/>
+          <w:numId w:val="33"/>
+        </w:numPr>
+        <w:rPr>
+          <w:color w:val="000000" w:themeColor="text1"/>
+        </w:rPr>
+      </w:pPr>
+      <w:r>
+        <w:rPr>
+          <w:color w:val="000000" w:themeColor="text1"/>
+        </w:rPr>
+        <w:t>A test to confirm orders cannot be marked complete until photographer processing is finished</w:t>
+      </w:r>
+      <w:r>
+        <w:rPr>
+          <w:color w:val="000000" w:themeColor="text1"/>
+        </w:rPr>
+        <w:t>,</w:t>
+      </w:r>
+    </w:p>
+    <w:p>
+      <w:pPr>
+        <w:pStyle w:val="ListParagraph"/>
+        <w:numPr>
+          <w:ilvl w:val="0"/>
+          <w:numId w:val="33"/>
+        </w:numPr>
+        <w:rPr>
+          <w:color w:val="000000" w:themeColor="text1"/>
+        </w:rPr>
+      </w:pPr>
+      <w:r>
+        <w:rPr>
+          <w:color w:val="000000" w:themeColor="text1"/>
+        </w:rPr>
+        <w:t>A test to verify material usage tracking accurately reflects consumed quantities</w:t>
+      </w:r>
+      <w:r>
+        <w:rPr>
+          <w:color w:val="000000" w:themeColor="text1"/>
+        </w:rPr>
+        <w:t>,</w:t>
+      </w:r>
+    </w:p>
+    <w:p>
+      <w:pPr>
+        <w:pStyle w:val="ListParagraph"/>
+        <w:numPr>
+          <w:ilvl w:val="0"/>
+          <w:numId w:val="33"/>
+        </w:numPr>
+        <w:rPr>
+          <w:color w:val="000000" w:themeColor="text1"/>
+        </w:rPr>
+      </w:pPr>
+      <w:r>
+        <w:rPr>
+          <w:color w:val="000000" w:themeColor="text1"/>
+        </w:rPr>
+        <w:t>A test to ensure both client and photographer copies of orders are generated</w:t>
+      </w:r>
+      <w:r>
+        <w:rPr>
+          <w:color w:val="000000" w:themeColor="text1"/>
+        </w:rPr>
+        <w:t>,</w:t>
+      </w:r>
+    </w:p>
+    <w:p>
+      <w:pPr>
+        <w:pStyle w:val="ListParagraph"/>
+        <w:numPr>
+          <w:ilvl w:val="0"/>
+          <w:numId w:val="33"/>
+        </w:numPr>
+        <w:rPr>
+          <w:color w:val="000000" w:themeColor="text1"/>
+        </w:rPr>
+      </w:pPr>
+      <w:r>
+        <w:rPr>
+          <w:color w:val="000000" w:themeColor="text1"/>
+        </w:rPr>
+        <w:t>A test to validate payment processing only occurs for completed orders</w:t>
+      </w:r>
+      <w:r>
+        <w:rPr>
+          <w:color w:val="000000" w:themeColor="text1"/>
+        </w:rPr>
+        <w:t>,</w:t>
+      </w:r>
+    </w:p>
+    <w:p>
+      <w:pPr>
+        <w:pStyle w:val="ListParagraph"/>
+        <w:numPr>
+          <w:ilvl w:val="0"/>
+          <w:numId w:val="33"/>
+        </w:numPr>
+        <w:rPr>
+          <w:color w:val="000000" w:themeColor="text1"/>
+        </w:rPr>
+      </w:pPr>
+      <w:r>
+        <w:rPr>
+          <w:color w:val="000000" w:themeColor="text1"/>
+        </w:rPr>
+        <w:t>A test to confirm client information is properly stored and retrievable</w:t>
+      </w:r>
+      <w:r>
+        <w:rPr>
+          <w:color w:val="000000" w:themeColor="text1"/>
+        </w:rPr>
+        <w:t>,</w:t>
+      </w:r>
+    </w:p>
+    <w:p>
+      <w:pPr>
+        <w:pStyle w:val="ListParagraph"/>
+        <w:numPr>
+          <w:ilvl w:val="0"/>
+          <w:numId w:val="33"/>
+        </w:numPr>
+        <w:rPr>
+          <w:color w:val="000000" w:themeColor="text1"/>
+        </w:rPr>
+      </w:pPr>
+      <w:r>
+        <w:rPr>
+          <w:color w:val="000000" w:themeColor="text1"/>
+        </w:rPr>
+        <w:t>A test to verify completion time calculations are accurate for both standard and express orders</w:t>
+      </w:r>
+      <w:r>
+        <w:rPr>
+          <w:color w:val="000000" w:themeColor="text1"/>
+        </w:rPr>
+        <w:t>,</w:t>
+      </w:r>
+    </w:p>
+    <w:p>
+      <w:pPr>
+        <w:rPr>
+          <w:color w:val="000000" w:themeColor="text1"/>
+        </w:rPr>
+      </w:pPr>
+      <w:r>
+        <w:rPr>
+          <w:color w:val="000000" w:themeColor="text1"/>
+        </w:rPr>
+        <w:t>Each test case will include specific input values, expected outputs, and pass/fail criteria to ensure the system meets functional requirements.</w:t>
+      </w:r>
+    </w:p>
+    <w:p>
+      <w:pPr>
+        <w:rPr>
+          <w:i/>
+          <w:iCs/>
+          <w:color w:val="008000"/>
+        </w:rPr>
+      </w:pPr>
     </w:p>
     <w:p>
       <w:pPr>
         <w:pStyle w:val="Heading2"/>
         <w:rPr>
+          <w:rFonts w:ascii="Times New Roman" w:hAnsi="Times New Roman" w:cs="Times New Roman"/>
           <w:lang w:val="ru-RU"/>
         </w:rPr>
       </w:pPr>
       <w:bookmarkStart w:id="27" w:name="_Toc208787556"/>
       <w:r>
+        <w:rPr>
+          <w:rFonts w:ascii="Times New Roman" w:hAnsi="Times New Roman" w:cs="Times New Roman"/>
+        </w:rPr>
         <w:t>Implementation Requirements</w:t>
       </w:r>
       <w:bookmarkEnd w:id="27"/>
     </w:p>
     <w:p>
       <w:pPr>
-        <w:rPr>
-          <w:rFonts w:ascii="Trebuchet MS" w:hAnsi="Trebuchet MS" w:cs="Batang"/>
-          <w:i/>
-          <w:iCs/>
-          <w:color w:val="008000"/>
-        </w:rPr>
+        <w:pStyle w:val="BodyText"/>
       </w:pPr>
       <w:r>
-        <w:rPr>
-          <w:rFonts w:ascii="Trebuchet MS" w:hAnsi="Trebuchet MS" w:cs="Batang"/>
-          <w:i/>
-          <w:iCs/>
-          <w:color w:val="008000"/>
-        </w:rPr>
-        <w:t>Provide details of specific implementation requirements if applicable. For example, integration with existing systems, supported platforms, or algorithms.</w:t>
+        <w:t>As the system is designed to work as a standalone application, there are no external dependencies that need to be considered.</w:t>
       </w:r>
-    </w:p>
-    <w:p>
-      <w:pPr>
-        <w:pStyle w:val="BodyText"/>
-      </w:pPr>
-    </w:p>
-    <w:p>
-      <w:pPr>
-        <w:pStyle w:val="BodyText"/>
-      </w:pPr>
-    </w:p>
-    <w:p>
-      <w:pPr>
-        <w:pStyle w:val="BodyText"/>
-      </w:pPr>
     </w:p>
     <w:p>
       <w:pPr>
@@ -3823,18 +3935,21 @@
         <w:suppressAutoHyphens w:val="0"/>
         <w:spacing w:line="360" w:lineRule="atLeast"/>
         <w:ind w:left="720" w:hanging="720"/>
+        <w:rPr>
+          <w:rFonts w:ascii="Times New Roman" w:hAnsi="Times New Roman" w:cs="Times New Roman"/>
+        </w:rPr>
       </w:pPr>
       <w:bookmarkStart w:id="28" w:name="_Toc208787557"/>
       <w:r>
         <w:rPr>
-          <w:rFonts w:hint="eastAsia"/>
+          <w:rFonts w:ascii="Times New Roman" w:hAnsi="Times New Roman" w:cs="Times New Roman"/>
         </w:rPr>
         <w:lastRenderedPageBreak/>
         <w:t>SW</w:t>
       </w:r>
       <w:r>
         <w:rPr>
-          <w:rFonts w:hint="eastAsia"/>
+          <w:rFonts w:ascii="Times New Roman" w:hAnsi="Times New Roman" w:cs="Times New Roman"/>
         </w:rPr>
         <w:t xml:space="preserve"> Non-Functional Requirements</w:t>
       </w:r>
@@ -3845,6 +3960,7 @@
       <w:pPr>
         <w:pStyle w:val="Heading2"/>
         <w:rPr>
+          <w:rFonts w:ascii="Times New Roman" w:hAnsi="Times New Roman" w:cs="Times New Roman"/>
           <w:lang w:val="ru-RU"/>
         </w:rPr>
       </w:pPr>
@@ -3852,6 +3968,9 @@
       <w:bookmarkStart w:id="30" w:name="_Toc122187924"/>
       <w:bookmarkEnd w:id="26"/>
       <w:r>
+        <w:rPr>
+          <w:rFonts w:ascii="Times New Roman" w:hAnsi="Times New Roman" w:cs="Times New Roman"/>
+        </w:rPr>
         <w:t>Resource Consumption</w:t>
       </w:r>
       <w:bookmarkEnd w:id="29"/>
@@ -3859,28 +3978,28 @@
     <w:p>
       <w:pPr>
         <w:rPr>
-          <w:rFonts w:ascii="Trebuchet MS" w:hAnsi="Trebuchet MS" w:cs="Batang"/>
-          <w:i/>
-          <w:iCs/>
-          <w:color w:val="008000"/>
+          <w:color w:val="000000" w:themeColor="text1"/>
         </w:rPr>
       </w:pPr>
       <w:r>
         <w:rPr>
-          <w:rFonts w:ascii="Trebuchet MS" w:hAnsi="Trebuchet MS" w:cs="Batang"/>
-          <w:i/>
-          <w:iCs/>
-          <w:color w:val="008000"/>
-        </w:rPr>
-        <w:t>Specify performance and resource limits (CPU, memory, storage, response time).</w:t>
+          <w:color w:val="000000" w:themeColor="text1"/>
+        </w:rPr>
+        <w:t xml:space="preserve">Considering the project, the program should be able to run on almost any kind of hardware as long they fulfill the system requirements </w:t>
       </w:r>
     </w:p>
     <w:p>
       <w:pPr>
         <w:pStyle w:val="Heading2"/>
+        <w:rPr>
+          <w:rFonts w:ascii="Times New Roman" w:hAnsi="Times New Roman" w:cs="Times New Roman"/>
+        </w:rPr>
       </w:pPr>
       <w:bookmarkStart w:id="31" w:name="_Toc208787559"/>
       <w:r>
+        <w:rPr>
+          <w:rFonts w:ascii="Times New Roman" w:hAnsi="Times New Roman" w:cs="Times New Roman"/>
+        </w:rPr>
         <w:t>License Issues</w:t>
       </w:r>
       <w:bookmarkEnd w:id="31"/>
@@ -3888,32 +4007,54 @@
     <w:p>
       <w:pPr>
         <w:rPr>
-          <w:rFonts w:ascii="Trebuchet MS" w:hAnsi="Trebuchet MS" w:cs="Batang"/>
-          <w:i/>
-          <w:iCs/>
-          <w:color w:val="008000"/>
+          <w:color w:val="000000" w:themeColor="text1"/>
         </w:rPr>
       </w:pPr>
       <w:bookmarkStart w:id="32" w:name="_Toc122187934"/>
       <w:bookmarkEnd w:id="30"/>
       <w:r>
         <w:rPr>
-          <w:rFonts w:ascii="Trebuchet MS" w:hAnsi="Trebuchet MS" w:cs="Batang"/>
-          <w:i/>
-          <w:iCs/>
-          <w:color w:val="008000"/>
-        </w:rPr>
-        <w:t>State licensing requirements and constraints on third-party software or libraries.</w:t>
+          <w:color w:val="000000" w:themeColor="text1"/>
+        </w:rPr>
+        <w:t>So far there are no license issues</w:t>
       </w:r>
+      <w:r>
+        <w:rPr>
+          <w:color w:val="000000" w:themeColor="text1"/>
+        </w:rPr>
+        <w:t>.</w:t>
+      </w:r>
+      <w:r>
+        <w:rPr>
+          <w:color w:val="000000" w:themeColor="text1"/>
+        </w:rPr>
+        <w:t xml:space="preserve"> No 3</w:t>
+      </w:r>
+      <w:r>
+        <w:rPr>
+          <w:color w:val="000000" w:themeColor="text1"/>
+          <w:vertAlign w:val="superscript"/>
+        </w:rPr>
+        <w:t>rd</w:t>
+      </w:r>
+      <w:r>
+        <w:rPr>
+          <w:color w:val="000000" w:themeColor="text1"/>
+        </w:rPr>
+        <w:t xml:space="preserve"> party libraries are used so far in the development process</w:t>
+      </w:r>
     </w:p>
     <w:p>
       <w:pPr>
         <w:pStyle w:val="Heading2"/>
+        <w:rPr>
+          <w:rFonts w:ascii="Times New Roman" w:hAnsi="Times New Roman" w:cs="Times New Roman"/>
+        </w:rPr>
       </w:pPr>
       <w:bookmarkStart w:id="33" w:name="_Toc208787560"/>
       <w:r>
         <w:rPr>
-          <w:rFonts w:hint="eastAsia"/>
+          <w:rFonts w:ascii="Times New Roman" w:hAnsi="Times New Roman" w:cs="Times New Roman"/>
         </w:rPr>
         <w:t>Coding Standard</w:t>
       </w:r>
@@ -3923,31 +4064,28 @@
     <w:p>
       <w:pPr>
         <w:rPr>
-          <w:rFonts w:ascii="Trebuchet MS" w:hAnsi="Trebuchet MS" w:cs="Batang"/>
-          <w:i/>
-          <w:iCs/>
-          <w:color w:val="008000"/>
+          <w:color w:val="000000" w:themeColor="text1"/>
         </w:rPr>
       </w:pPr>
       <w:bookmarkStart w:id="34" w:name="_Toc122187938"/>
       <w:r>
         <w:rPr>
-          <w:rFonts w:ascii="Trebuchet MS" w:hAnsi="Trebuchet MS" w:cs="Batang"/>
-          <w:i/>
-          <w:iCs/>
-          <w:color w:val="008000"/>
-        </w:rPr>
-        <w:t>Define coding style and standards that must be followed.</w:t>
+          <w:color w:val="000000" w:themeColor="text1"/>
+        </w:rPr>
+        <w:t xml:space="preserve">Coding standards are used throughout the entire project, with the code being formatted in an unified style, types kept clean and modern architectural considerations </w:t>
       </w:r>
     </w:p>
     <w:p>
       <w:pPr>
         <w:pStyle w:val="Heading2"/>
+        <w:rPr>
+          <w:rFonts w:ascii="Times New Roman" w:hAnsi="Times New Roman" w:cs="Times New Roman"/>
+        </w:rPr>
       </w:pPr>
       <w:bookmarkStart w:id="35" w:name="_Toc208787561"/>
       <w:r>
         <w:rPr>
-          <w:rFonts w:hint="eastAsia"/>
+          <w:rFonts w:ascii="Times New Roman" w:hAnsi="Times New Roman" w:cs="Times New Roman"/>
         </w:rPr>
         <w:t>Modular Design</w:t>
       </w:r>
@@ -3957,123 +4095,145 @@
     <w:p>
       <w:pPr>
         <w:rPr>
-          <w:rFonts w:ascii="Trebuchet MS" w:hAnsi="Trebuchet MS" w:cs="Batang"/>
+          <w:color w:val="000000" w:themeColor="text1"/>
+        </w:rPr>
+      </w:pPr>
+      <w:r>
+        <w:rPr>
+          <w:color w:val="000000" w:themeColor="text1"/>
+        </w:rPr>
+        <w:t>Code is kept using OOP, object-oriented programming and properly defined header files allowing for fast code development and enabling joint effort development</w:t>
+      </w:r>
+      <w:r>
+        <w:rPr>
+          <w:color w:val="000000" w:themeColor="text1"/>
+        </w:rPr>
+        <w:t>.</w:t>
+      </w:r>
+    </w:p>
+    <w:p>
+      <w:pPr>
+        <w:pStyle w:val="Heading2"/>
+        <w:rPr>
+          <w:rFonts w:ascii="Times New Roman" w:hAnsi="Times New Roman" w:cs="Times New Roman"/>
+          <w:i w:val="0"/>
+          <w:iCs w:val="0"/>
+          <w:color w:val="000000" w:themeColor="text1"/>
+        </w:rPr>
+      </w:pPr>
+      <w:bookmarkStart w:id="36" w:name="_Toc208787562"/>
+      <w:r>
+        <w:rPr>
+          <w:rFonts w:ascii="Times New Roman" w:hAnsi="Times New Roman" w:cs="Times New Roman"/>
+          <w:i w:val="0"/>
+          <w:iCs w:val="0"/>
+          <w:color w:val="000000" w:themeColor="text1"/>
+        </w:rPr>
+        <w:t>Reliability</w:t>
+      </w:r>
+      <w:bookmarkEnd w:id="36"/>
+    </w:p>
+    <w:p>
+      <w:pPr>
+        <w:rPr>
+          <w:color w:val="000000" w:themeColor="text1"/>
+        </w:rPr>
+      </w:pPr>
+      <w:r>
+        <w:rPr>
+          <w:color w:val="000000" w:themeColor="text1"/>
+        </w:rPr>
+        <w:t>Smaller exceptions should be handled gracefully and with letting the user know, but without noticeable usage loss.</w:t>
+      </w:r>
+    </w:p>
+    <w:p>
+      <w:pPr>
+        <w:pStyle w:val="Heading2"/>
+        <w:rPr>
+          <w:rFonts w:ascii="Times New Roman" w:hAnsi="Times New Roman" w:cs="Times New Roman"/>
+        </w:rPr>
+      </w:pPr>
+      <w:bookmarkStart w:id="37" w:name="_Toc208787563"/>
+      <w:r>
+        <w:rPr>
+          <w:rFonts w:ascii="Times New Roman" w:hAnsi="Times New Roman" w:cs="Times New Roman"/>
+        </w:rPr>
+        <w:t>Portability</w:t>
+      </w:r>
+      <w:bookmarkEnd w:id="37"/>
+    </w:p>
+    <w:p>
+      <w:pPr>
+        <w:rPr>
+          <w:color w:val="000000" w:themeColor="text1"/>
+        </w:rPr>
+      </w:pPr>
+      <w:r>
+        <w:rPr>
+          <w:color w:val="000000" w:themeColor="text1"/>
+        </w:rPr>
+        <w:t>The application should run on Windows machines with Visual Studio installations present</w:t>
+      </w:r>
+      <w:r>
+        <w:rPr>
+          <w:color w:val="000000" w:themeColor="text1"/>
+        </w:rPr>
+        <w:t>.</w:t>
+      </w:r>
+    </w:p>
+    <w:p>
+      <w:pPr>
+        <w:pStyle w:val="Heading2"/>
+        <w:rPr>
+          <w:rFonts w:ascii="Times New Roman" w:hAnsi="Times New Roman" w:cs="Times New Roman"/>
+          <w:lang w:val="ru-RU"/>
+        </w:rPr>
+      </w:pPr>
+      <w:bookmarkStart w:id="38" w:name="_Toc208787564"/>
+      <w:r>
+        <w:rPr>
+          <w:rFonts w:ascii="Times New Roman" w:hAnsi="Times New Roman" w:cs="Times New Roman"/>
+        </w:rPr>
+        <w:t>General Operational Guidelines</w:t>
+      </w:r>
+      <w:bookmarkEnd w:id="38"/>
+    </w:p>
+    <w:p>
+      <w:pPr>
+        <w:rPr>
           <w:i/>
           <w:iCs/>
           <w:color w:val="008000"/>
         </w:rPr>
       </w:pPr>
+    </w:p>
+    <w:p>
+      <w:pPr>
+        <w:rPr>
+          <w:color w:val="000000" w:themeColor="text1"/>
+        </w:rPr>
+      </w:pPr>
       <w:r>
         <w:rPr>
-          <w:rFonts w:ascii="Trebuchet MS" w:hAnsi="Trebuchet MS" w:cs="Batang"/>
-          <w:i/>
-          <w:iCs/>
-          <w:color w:val="008000"/>
-        </w:rPr>
-        <w:t>Specify architectural requirements such as modularity, extensibility, and maintainability.</w:t>
+          <w:color w:val="000000" w:themeColor="text1"/>
+        </w:rPr>
+        <w:t>The code should be maintained regularly and following common standards for code.</w:t>
       </w:r>
     </w:p>
     <w:p>
       <w:pPr>
-        <w:pStyle w:val="Heading2"/>
-      </w:pPr>
-      <w:bookmarkStart w:id="36" w:name="_Toc208787562"/>
-      <w:r>
-        <w:t>Reliability</w:t>
-      </w:r>
-      <w:bookmarkEnd w:id="36"/>
-    </w:p>
-    <w:p>
-      <w:pPr>
-        <w:rPr>
-          <w:rFonts w:ascii="Trebuchet MS" w:hAnsi="Trebuchet MS" w:cs="Batang"/>
-          <w:i/>
-          <w:iCs/>
-          <w:color w:val="008000"/>
-        </w:rPr>
-      </w:pPr>
-      <w:r>
-        <w:rPr>
-          <w:rFonts w:ascii="Trebuchet MS" w:hAnsi="Trebuchet MS" w:cs="Batang"/>
-          <w:i/>
-          <w:iCs/>
-          <w:color w:val="008000"/>
-        </w:rPr>
-        <w:t>Define requirements for reliability, error handling, and fault tolerance.</w:t>
-      </w:r>
-    </w:p>
-    <w:p>
-      <w:pPr>
-        <w:pStyle w:val="Heading2"/>
-      </w:pPr>
-      <w:bookmarkStart w:id="37" w:name="_Toc208787563"/>
-      <w:r>
-        <w:t>Portability</w:t>
-      </w:r>
-      <w:bookmarkEnd w:id="37"/>
-    </w:p>
-    <w:p>
-      <w:pPr>
-        <w:rPr>
-          <w:rFonts w:ascii="Trebuchet MS" w:hAnsi="Trebuchet MS" w:cs="Batang"/>
-          <w:color w:val="000000" w:themeColor="text1"/>
-        </w:rPr>
-      </w:pPr>
-      <w:r>
-        <w:rPr>
-          <w:rFonts w:ascii="Trebuchet MS" w:hAnsi="Trebuchet MS" w:cs="Batang"/>
-          <w:color w:val="000000" w:themeColor="text1"/>
-        </w:rPr>
-        <w:t>The application should run on Windows machines with Visual Studio installations present</w:t>
-      </w:r>
-      <w:r>
-        <w:rPr>
-          <w:rFonts w:ascii="Trebuchet MS" w:hAnsi="Trebuchet MS" w:cs="Batang"/>
-          <w:color w:val="000000" w:themeColor="text1"/>
-        </w:rPr>
-        <w:t>.</w:t>
-      </w:r>
-    </w:p>
-    <w:p>
-      <w:pPr>
-        <w:pStyle w:val="Heading2"/>
-        <w:rPr>
-          <w:lang w:val="ru-RU"/>
-        </w:rPr>
-      </w:pPr>
-      <w:bookmarkStart w:id="38" w:name="_Toc208787564"/>
-      <w:r>
-        <w:t>General Operational Guidelines</w:t>
-      </w:r>
-      <w:bookmarkEnd w:id="38"/>
-    </w:p>
-    <w:p>
-      <w:pPr>
-        <w:rPr>
-          <w:rFonts w:ascii="Trebuchet MS" w:hAnsi="Trebuchet MS" w:cs="Batang"/>
-          <w:i/>
-          <w:iCs/>
-          <w:color w:val="008000"/>
-        </w:rPr>
-      </w:pPr>
-      <w:r>
-        <w:rPr>
-          <w:rFonts w:ascii="Trebuchet MS" w:hAnsi="Trebuchet MS" w:cs="Batang"/>
-          <w:i/>
-          <w:iCs/>
-          <w:color w:val="008000"/>
-        </w:rPr>
-        <w:t>Provide guidelines for scalability, robustness, ease of use, and maintainability.</w:t>
-      </w:r>
-    </w:p>
-    <w:p>
-      <w:pPr>
         <w:pStyle w:val="Heading1"/>
+        <w:rPr>
+          <w:rFonts w:ascii="Times New Roman" w:hAnsi="Times New Roman" w:cs="Times New Roman"/>
+        </w:rPr>
       </w:pPr>
       <w:bookmarkStart w:id="39" w:name="_Toc208787565"/>
       <w:bookmarkEnd w:id="18"/>
       <w:bookmarkEnd w:id="19"/>
       <w:r>
+        <w:rPr>
+          <w:rFonts w:ascii="Times New Roman" w:hAnsi="Times New Roman" w:cs="Times New Roman"/>
+        </w:rPr>
         <w:lastRenderedPageBreak/>
         <w:t>SW Design Artifacts</w:t>
       </w:r>
@@ -4082,9 +4242,15 @@
     <w:p>
       <w:pPr>
         <w:pStyle w:val="Heading2"/>
+        <w:rPr>
+          <w:rFonts w:ascii="Times New Roman" w:hAnsi="Times New Roman" w:cs="Times New Roman"/>
+        </w:rPr>
       </w:pPr>
       <w:bookmarkStart w:id="40" w:name="_Toc208787566"/>
       <w:r>
+        <w:rPr>
+          <w:rFonts w:ascii="Times New Roman" w:hAnsi="Times New Roman" w:cs="Times New Roman"/>
+        </w:rPr>
         <w:t>CRC Cards (Class–Responsibility–Collaboration)</w:t>
       </w:r>
       <w:bookmarkEnd w:id="40"/>
@@ -4098,6 +4264,7 @@
         </w:numPr>
         <w:rPr>
           <w:rStyle w:val="Emphasis"/>
+          <w:rFonts w:ascii="Times New Roman" w:hAnsi="Times New Roman" w:cs="Times New Roman"/>
           <w:b w:val="0"/>
           <w:bCs w:val="0"/>
           <w:sz w:val="20"/>
@@ -4108,6 +4275,7 @@
       <w:r>
         <w:rPr>
           <w:rStyle w:val="Emphasis"/>
+          <w:rFonts w:ascii="Times New Roman" w:hAnsi="Times New Roman" w:cs="Times New Roman"/>
           <w:b w:val="0"/>
           <w:bCs w:val="0"/>
           <w:sz w:val="20"/>
@@ -4120,10 +4288,14 @@
       <w:pPr>
         <w:pStyle w:val="Heading2"/>
         <w:rPr>
+          <w:rFonts w:ascii="Times New Roman" w:hAnsi="Times New Roman" w:cs="Times New Roman"/>
           <w:lang w:val="ru-RU"/>
         </w:rPr>
       </w:pPr>
       <w:r>
+        <w:rPr>
+          <w:rFonts w:ascii="Times New Roman" w:hAnsi="Times New Roman" w:cs="Times New Roman"/>
+        </w:rPr>
         <w:t>Conceptual UML Diagram (entities &amp; relationships)</w:t>
       </w:r>
       <w:bookmarkEnd w:id="41"/>
@@ -4132,27 +4304,73 @@
       <w:pPr>
         <w:pStyle w:val="BodyText"/>
         <w:rPr>
-          <w:rFonts w:ascii="Trebuchet MS" w:hAnsi="Trebuchet MS" w:cs="Batang"/>
           <w:i/>
           <w:iCs/>
           <w:color w:val="008000"/>
+          <w:lang w:val="en-150"/>
         </w:rPr>
       </w:pPr>
       <w:r>
         <w:rPr>
-          <w:rFonts w:ascii="Trebuchet MS" w:hAnsi="Trebuchet MS" w:cs="Batang"/>
           <w:i/>
           <w:iCs/>
           <w:color w:val="008000"/>
-        </w:rPr>
-        <w:t>Draw a conceptual class diagram with key entities and their relationships; focus on nouns from User Stories/Use Cases, omit methods and low-level details.</w:t>
+          <w:lang w:val="en-150"/>
+        </w:rPr>
+        <w:drawing>
+          <wp:inline distT="0" distB="0" distL="0" distR="0" wp14:anchorId="5CC47A1A" wp14:editId="7B51E0E7">
+            <wp:extent cx="6296025" cy="4648200"/>
+            <wp:effectExtent l="0" t="0" r="9525" b="0"/>
+            <wp:docPr id="1214931378" name="Picture 2" descr="A diagram of a data flow&#10;&#10;AI-generated content may be incorrect."/>
+            <wp:cNvGraphicFramePr>
+              <a:graphicFrameLocks xmlns:a="http://schemas.openxmlformats.org/drawingml/2006/main" noChangeAspect="1"/>
+            </wp:cNvGraphicFramePr>
+            <a:graphic xmlns:a="http://schemas.openxmlformats.org/drawingml/2006/main">
+              <a:graphicData uri="http://schemas.openxmlformats.org/drawingml/2006/picture">
+                <pic:pic xmlns:pic="http://schemas.openxmlformats.org/drawingml/2006/picture">
+                  <pic:nvPicPr>
+                    <pic:cNvPr id="1214931378" name="Picture 2" descr="A diagram of a data flow&#10;&#10;AI-generated content may be incorrect."/>
+                    <pic:cNvPicPr>
+                      <a:picLocks noChangeAspect="1" noChangeArrowheads="1"/>
+                    </pic:cNvPicPr>
+                  </pic:nvPicPr>
+                  <pic:blipFill>
+                    <a:blip r:embed="rId8">
+                      <a:extLst>
+                        <a:ext uri="{28A0092B-C50C-407E-A947-70E740481C1C}">
+                          <a14:useLocalDpi xmlns:a14="http://schemas.microsoft.com/office/drawing/2010/main" val="0"/>
+                        </a:ext>
+                      </a:extLst>
+                    </a:blip>
+                    <a:srcRect/>
+                    <a:stretch>
+                      <a:fillRect/>
+                    </a:stretch>
+                  </pic:blipFill>
+                  <pic:spPr bwMode="auto">
+                    <a:xfrm>
+                      <a:off x="0" y="0"/>
+                      <a:ext cx="6296025" cy="4648200"/>
+                    </a:xfrm>
+                    <a:prstGeom prst="rect">
+                      <a:avLst/>
+                    </a:prstGeom>
+                    <a:noFill/>
+                    <a:ln>
+                      <a:noFill/>
+                    </a:ln>
+                  </pic:spPr>
+                </pic:pic>
+              </a:graphicData>
+            </a:graphic>
+          </wp:inline>
+        </w:drawing>
       </w:r>
     </w:p>
     <w:p>
       <w:pPr>
         <w:pStyle w:val="BodyText"/>
         <w:rPr>
-          <w:rFonts w:ascii="Trebuchet MS" w:hAnsi="Trebuchet MS" w:cs="Batang"/>
           <w:i/>
           <w:iCs/>
           <w:color w:val="008000"/>
@@ -4163,7 +4381,6 @@
       <w:pPr>
         <w:pStyle w:val="BodyText"/>
         <w:rPr>
-          <w:rFonts w:ascii="Trebuchet MS" w:hAnsi="Trebuchet MS" w:cs="Batang"/>
           <w:i/>
           <w:iCs/>
           <w:color w:val="008000"/>
@@ -4174,7 +4391,6 @@
       <w:pPr>
         <w:pStyle w:val="BodyText"/>
         <w:rPr>
-          <w:rFonts w:ascii="Trebuchet MS" w:hAnsi="Trebuchet MS" w:cs="Batang"/>
           <w:i/>
           <w:iCs/>
           <w:color w:val="008000"/>
@@ -4182,10 +4398,10 @@
       </w:pPr>
     </w:p>
     <w:sectPr>
-      <w:headerReference w:type="default" r:id="rId8"/>
-      <w:footerReference w:type="default" r:id="rId9"/>
-      <w:headerReference w:type="first" r:id="rId10"/>
-      <w:footerReference w:type="first" r:id="rId11"/>
+      <w:headerReference w:type="default" r:id="rId9"/>
+      <w:footerReference w:type="default" r:id="rId10"/>
+      <w:headerReference w:type="first" r:id="rId11"/>
+      <w:footerReference w:type="first" r:id="rId12"/>
       <w:pgSz w:w="11906" w:h="16838" w:code="9"/>
       <w:pgMar w:top="851" w:right="851" w:bottom="567" w:left="1134" w:header="284" w:footer="113" w:gutter="0"/>
       <w:cols w:space="708"/>
@@ -9083,7 +9299,6 @@
   <w:style w:type="character" w:default="1" w:styleId="DefaultParagraphFont">
     <w:name w:val="Default Paragraph Font"/>
     <w:uiPriority w:val="1"/>
-    <w:semiHidden/>
     <w:unhideWhenUsed/>
   </w:style>
   <w:style w:type="table" w:default="1" w:styleId="TableNormal">

</xml_diff>